<commit_message>
masukin data2 dari dokumen bapak beres update database/sipepeng_full_isi_25-5-2015.sql
</commit_message>
<xml_diff>
--- a/etc/data/template/DrainaseTemplate.docx
+++ b/etc/data/template/DrainaseTemplate.docx
@@ -42,7 +42,7 @@
           <v:shape id="_x0000_s1031" type="#_x0000_t75" style="position:absolute;left:0;text-align:left;margin-left:20.25pt;margin-top:0;width:59.35pt;height:63.6pt;z-index:251659264;visibility:visible;mso-wrap-edited:f" wrapcoords="-191 0 -191 21421 21600 21421 21600 0 -191 0">
             <v:imagedata r:id="rId6" o:title="" grayscale="t" bilevel="t"/>
           </v:shape>
-          <o:OLEObject Type="Embed" ProgID="Word.Picture.8" ShapeID="_x0000_s1031" DrawAspect="Content" ObjectID="_1493231987" r:id="rId7"/>
+          <o:OLEObject Type="Embed" ProgID="Word.Picture.8" ShapeID="_x0000_s1031" DrawAspect="Content" ObjectID="_1494042474" r:id="rId7"/>
         </w:object>
       </w:r>
       <w:r>
@@ -317,12 +317,15 @@
                               </w:rPr>
                               <w:tab/>
                             </w:r>
+                            <w:proofErr w:type="spellStart"/>
                             <w:r>
                               <w:rPr>
                                 <w:rFonts w:ascii="Tahoma" w:hAnsi="Tahoma" w:cs="Tahoma"/>
                               </w:rPr>
                               <w:t>Leuwigajah</w:t>
                             </w:r>
+                            <w:proofErr w:type="spellEnd"/>
+                            <w:proofErr w:type="gramStart"/>
                             <w:r>
                               <w:rPr>
                                 <w:rFonts w:ascii="Tahoma" w:hAnsi="Tahoma" w:cs="Tahoma"/>
@@ -335,7 +338,34 @@
                                 <w:sz w:val="22"/>
                                 <w:szCs w:val="22"/>
                               </w:rPr>
-                              <w:t>${tanggalSurat}</w:t>
+                              <w:t>$</w:t>
+                            </w:r>
+                            <w:proofErr w:type="gramEnd"/>
+                            <w:r>
+                              <w:rPr>
+                                <w:rFonts w:ascii="Tahoma" w:hAnsi="Tahoma" w:cs="Tahoma"/>
+                                <w:sz w:val="22"/>
+                                <w:szCs w:val="22"/>
+                              </w:rPr>
+                              <w:t>{</w:t>
+                            </w:r>
+                            <w:proofErr w:type="spellStart"/>
+                            <w:r>
+                              <w:rPr>
+                                <w:rFonts w:ascii="Tahoma" w:hAnsi="Tahoma" w:cs="Tahoma"/>
+                                <w:sz w:val="22"/>
+                                <w:szCs w:val="22"/>
+                              </w:rPr>
+                              <w:t>tanggalSurat</w:t>
+                            </w:r>
+                            <w:proofErr w:type="spellEnd"/>
+                            <w:r>
+                              <w:rPr>
+                                <w:rFonts w:ascii="Tahoma" w:hAnsi="Tahoma" w:cs="Tahoma"/>
+                                <w:sz w:val="22"/>
+                                <w:szCs w:val="22"/>
+                              </w:rPr>
+                              <w:t>}</w:t>
                             </w:r>
                           </w:p>
                           <w:p>
@@ -359,8 +389,23 @@
                                 <w:rFonts w:ascii="Tahoma" w:hAnsi="Tahoma" w:cs="Tahoma"/>
                               </w:rPr>
                               <w:tab/>
-                              <w:t>Kepada ;</w:t>
-                            </w:r>
+                            </w:r>
+                            <w:proofErr w:type="spellStart"/>
+                            <w:proofErr w:type="gramStart"/>
+                            <w:r>
+                              <w:rPr>
+                                <w:rFonts w:ascii="Tahoma" w:hAnsi="Tahoma" w:cs="Tahoma"/>
+                              </w:rPr>
+                              <w:t>Kepada</w:t>
+                            </w:r>
+                            <w:proofErr w:type="spellEnd"/>
+                            <w:r>
+                              <w:rPr>
+                                <w:rFonts w:ascii="Tahoma" w:hAnsi="Tahoma" w:cs="Tahoma"/>
+                              </w:rPr>
+                              <w:t xml:space="preserve"> ;</w:t>
+                            </w:r>
+                            <w:proofErr w:type="gramEnd"/>
                           </w:p>
                           <w:p>
                             <w:pPr>
@@ -372,25 +417,76 @@
                                 <w:rFonts w:ascii="Tahoma" w:hAnsi="Tahoma" w:cs="Tahoma"/>
                               </w:rPr>
                             </w:pPr>
-                            <w:r>
-                              <w:rPr>
-                                <w:rFonts w:ascii="Tahoma" w:hAnsi="Tahoma" w:cs="Tahoma"/>
-                              </w:rPr>
-                              <w:t>Yth.</w:t>
+                            <w:proofErr w:type="spellStart"/>
+                            <w:r>
+                              <w:rPr>
+                                <w:rFonts w:ascii="Tahoma" w:hAnsi="Tahoma" w:cs="Tahoma"/>
+                              </w:rPr>
+                              <w:t>Yth</w:t>
+                            </w:r>
+                            <w:proofErr w:type="spellEnd"/>
+                            <w:r>
+                              <w:rPr>
+                                <w:rFonts w:ascii="Tahoma" w:hAnsi="Tahoma" w:cs="Tahoma"/>
+                              </w:rPr>
+                              <w:t>.</w:t>
                             </w:r>
                             <w:r>
                               <w:rPr>
                                 <w:rFonts w:ascii="Tahoma" w:hAnsi="Tahoma" w:cs="Tahoma"/>
                               </w:rPr>
                               <w:tab/>
-                              <w:t xml:space="preserve">Kepala Dinas </w:t>
-                            </w:r>
-                            <w:r>
-                              <w:rPr>
-                                <w:rFonts w:ascii="Tahoma" w:hAnsi="Tahoma" w:cs="Tahoma"/>
-                              </w:rPr>
-                              <w:t>Pekerjaan Umum</w:t>
-                            </w:r>
+                            </w:r>
+                            <w:proofErr w:type="spellStart"/>
+                            <w:r>
+                              <w:rPr>
+                                <w:rFonts w:ascii="Tahoma" w:hAnsi="Tahoma" w:cs="Tahoma"/>
+                              </w:rPr>
+                              <w:t>Kepala</w:t>
+                            </w:r>
+                            <w:proofErr w:type="spellEnd"/>
+                            <w:r>
+                              <w:rPr>
+                                <w:rFonts w:ascii="Tahoma" w:hAnsi="Tahoma" w:cs="Tahoma"/>
+                              </w:rPr>
+                              <w:t xml:space="preserve"> </w:t>
+                            </w:r>
+                            <w:proofErr w:type="spellStart"/>
+                            <w:r>
+                              <w:rPr>
+                                <w:rFonts w:ascii="Tahoma" w:hAnsi="Tahoma" w:cs="Tahoma"/>
+                              </w:rPr>
+                              <w:t>Dinas</w:t>
+                            </w:r>
+                            <w:proofErr w:type="spellEnd"/>
+                            <w:r>
+                              <w:rPr>
+                                <w:rFonts w:ascii="Tahoma" w:hAnsi="Tahoma" w:cs="Tahoma"/>
+                              </w:rPr>
+                              <w:t xml:space="preserve"> </w:t>
+                            </w:r>
+                            <w:proofErr w:type="spellStart"/>
+                            <w:r>
+                              <w:rPr>
+                                <w:rFonts w:ascii="Tahoma" w:hAnsi="Tahoma" w:cs="Tahoma"/>
+                              </w:rPr>
+                              <w:t>Pekerjaan</w:t>
+                            </w:r>
+                            <w:proofErr w:type="spellEnd"/>
+                            <w:r>
+                              <w:rPr>
+                                <w:rFonts w:ascii="Tahoma" w:hAnsi="Tahoma" w:cs="Tahoma"/>
+                              </w:rPr>
+                              <w:t xml:space="preserve"> </w:t>
+                            </w:r>
+                            <w:proofErr w:type="spellStart"/>
+                            <w:r>
+                              <w:rPr>
+                                <w:rFonts w:ascii="Tahoma" w:hAnsi="Tahoma" w:cs="Tahoma"/>
+                              </w:rPr>
+                              <w:t>Umum</w:t>
+                            </w:r>
+                            <w:proofErr w:type="spellEnd"/>
                           </w:p>
                           <w:p>
                             <w:pPr>
@@ -412,7 +508,21 @@
                               <w:rPr>
                                 <w:rFonts w:ascii="Tahoma" w:hAnsi="Tahoma" w:cs="Tahoma"/>
                               </w:rPr>
-                              <w:t xml:space="preserve">Kota Cimahi </w:t>
+                              <w:t xml:space="preserve">Kota </w:t>
+                            </w:r>
+                            <w:proofErr w:type="spellStart"/>
+                            <w:r>
+                              <w:rPr>
+                                <w:rFonts w:ascii="Tahoma" w:hAnsi="Tahoma" w:cs="Tahoma"/>
+                              </w:rPr>
+                              <w:t>Cimahi</w:t>
+                            </w:r>
+                            <w:proofErr w:type="spellEnd"/>
+                            <w:r>
+                              <w:rPr>
+                                <w:rFonts w:ascii="Tahoma" w:hAnsi="Tahoma" w:cs="Tahoma"/>
+                              </w:rPr>
+                              <w:t xml:space="preserve"> </w:t>
                             </w:r>
                           </w:p>
                           <w:p>
@@ -430,8 +540,15 @@
                                 <w:rFonts w:ascii="Tahoma" w:hAnsi="Tahoma" w:cs="Tahoma"/>
                               </w:rPr>
                               <w:tab/>
+                            </w:r>
+                            <w:proofErr w:type="gramStart"/>
+                            <w:r>
+                              <w:rPr>
+                                <w:rFonts w:ascii="Tahoma" w:hAnsi="Tahoma" w:cs="Tahoma"/>
+                              </w:rPr>
                               <w:t>di</w:t>
                             </w:r>
+                            <w:proofErr w:type="gramEnd"/>
                           </w:p>
                           <w:p>
                             <w:pPr>
@@ -969,24 +1086,33 @@
           <w:rFonts w:ascii="Tahoma" w:hAnsi="Tahoma" w:cs="Tahoma"/>
           <w:lang w:val="it-IT"/>
         </w:rPr>
-        <w:t xml:space="preserve"> dari Ketua </w:t>
-      </w:r>
-      <w:r>
-        <w:rPr>
-          <w:rFonts w:ascii="Tahoma" w:hAnsi="Tahoma" w:cs="Tahoma"/>
-          <w:highlight w:val="yellow"/>
-          <w:lang w:val="it-IT"/>
-        </w:rPr>
-        <w:t xml:space="preserve">RW. </w:t>
+        <w:t xml:space="preserve"> dari Ketua RW. </w:t>
       </w:r>
       <w:r>
         <w:rPr>
           <w:rFonts w:ascii="Tahoma" w:hAnsi="Tahoma" w:cs="Tahoma"/>
           <w:sz w:val="22"/>
           <w:szCs w:val="22"/>
-          <w:highlight w:val="yellow"/>
-        </w:rPr>
-        <w:t>${rw}</w:t>
+        </w:rPr>
+        <w:t>${</w:t>
+      </w:r>
+      <w:proofErr w:type="spellStart"/>
+      <w:r>
+        <w:rPr>
+          <w:rFonts w:ascii="Tahoma" w:hAnsi="Tahoma" w:cs="Tahoma"/>
+          <w:sz w:val="22"/>
+          <w:szCs w:val="22"/>
+        </w:rPr>
+        <w:t>rw</w:t>
+      </w:r>
+      <w:proofErr w:type="spellEnd"/>
+      <w:r>
+        <w:rPr>
+          <w:rFonts w:ascii="Tahoma" w:hAnsi="Tahoma" w:cs="Tahoma"/>
+          <w:sz w:val="22"/>
+          <w:szCs w:val="22"/>
+        </w:rPr>
+        <w:t>}</w:t>
       </w:r>
       <w:r>
         <w:rPr>
@@ -1019,7 +1145,6 @@
       <w:r>
         <w:rPr>
           <w:rFonts w:ascii="Tahoma" w:hAnsi="Tahoma" w:cs="Tahoma"/>
-          <w:highlight w:val="red"/>
         </w:rPr>
         <w:t>183/08/P/XI/2014</w:t>
       </w:r>
@@ -1046,7 +1171,6 @@
       <w:r>
         <w:rPr>
           <w:rFonts w:ascii="Tahoma" w:hAnsi="Tahoma" w:cs="Tahoma"/>
-          <w:highlight w:val="red"/>
           <w:lang w:val="it-IT"/>
         </w:rPr>
         <w:t>20 November</w:t>
@@ -1054,7 +1178,6 @@
       <w:r>
         <w:rPr>
           <w:rFonts w:ascii="Tahoma" w:hAnsi="Tahoma" w:cs="Tahoma"/>
-          <w:highlight w:val="red"/>
           <w:lang w:val="it-IT"/>
         </w:rPr>
         <w:t xml:space="preserve"> </w:t>
@@ -1062,7 +1185,6 @@
       <w:r>
         <w:rPr>
           <w:rFonts w:ascii="Tahoma" w:hAnsi="Tahoma" w:cs="Tahoma"/>
-          <w:highlight w:val="red"/>
           <w:lang w:val="it-IT"/>
         </w:rPr>
         <w:t>201</w:t>
@@ -1070,7 +1192,6 @@
       <w:r>
         <w:rPr>
           <w:rFonts w:ascii="Tahoma" w:hAnsi="Tahoma" w:cs="Tahoma"/>
-          <w:highlight w:val="red"/>
           <w:lang w:val="it-IT"/>
         </w:rPr>
         <w:t>4</w:t>
@@ -1087,20 +1208,11 @@
           <w:rFonts w:ascii="Tahoma" w:hAnsi="Tahoma" w:cs="Tahoma"/>
           <w:lang w:val="it-IT"/>
         </w:rPr>
-        <w:t xml:space="preserve">perihal </w:t>
-      </w:r>
-      <w:r>
-        <w:rPr>
-          <w:rFonts w:ascii="Tahoma" w:hAnsi="Tahoma" w:cs="Tahoma"/>
-          <w:highlight w:val="red"/>
-          <w:lang w:val="it-IT"/>
-        </w:rPr>
-        <w:t xml:space="preserve">Permohonan </w:t>
-      </w:r>
-      <w:r>
-        <w:rPr>
-          <w:rFonts w:ascii="Tahoma" w:hAnsi="Tahoma" w:cs="Tahoma"/>
-          <w:highlight w:val="red"/>
+        <w:t xml:space="preserve">perihal Permohonan </w:t>
+      </w:r>
+      <w:r>
+        <w:rPr>
+          <w:rFonts w:ascii="Tahoma" w:hAnsi="Tahoma" w:cs="Tahoma"/>
           <w:lang w:val="fi-FI"/>
         </w:rPr>
         <w:t xml:space="preserve">perbaikan dan pemeliharaan lingkungan </w:t>
@@ -1108,7 +1220,6 @@
       <w:r>
         <w:rPr>
           <w:rFonts w:ascii="Tahoma" w:hAnsi="Tahoma" w:cs="Tahoma"/>
-          <w:highlight w:val="red"/>
           <w:lang w:val="fi-FI"/>
         </w:rPr>
         <w:t>Di RW.</w:t>
@@ -1116,7 +1227,6 @@
       <w:r>
         <w:rPr>
           <w:rFonts w:ascii="Tahoma" w:hAnsi="Tahoma" w:cs="Tahoma"/>
-          <w:highlight w:val="red"/>
           <w:lang w:val="fi-FI"/>
         </w:rPr>
         <w:t>08</w:t>
@@ -1180,7 +1290,6 @@
       <w:r>
         <w:rPr>
           <w:rFonts w:ascii="Tahoma" w:hAnsi="Tahoma" w:cs="Tahoma"/>
-          <w:highlight w:val="yellow"/>
         </w:rPr>
         <w:t>RT</w:t>
       </w:r>
@@ -1189,39 +1298,36 @@
           <w:rFonts w:ascii="Tahoma" w:hAnsi="Tahoma" w:cs="Tahoma"/>
           <w:sz w:val="22"/>
           <w:szCs w:val="22"/>
-          <w:highlight w:val="yellow"/>
-        </w:rPr>
-        <w:t>.</w:t>
-      </w:r>
+        </w:rPr>
+        <w:t>.${</w:t>
+      </w:r>
+      <w:proofErr w:type="spellStart"/>
       <w:r>
         <w:rPr>
           <w:rFonts w:ascii="Tahoma" w:hAnsi="Tahoma" w:cs="Tahoma"/>
           <w:sz w:val="22"/>
           <w:szCs w:val="22"/>
-          <w:highlight w:val="yellow"/>
-        </w:rPr>
-        <w:t>${rt}</w:t>
-      </w:r>
+        </w:rPr>
+        <w:t>rt</w:t>
+      </w:r>
+      <w:proofErr w:type="spellEnd"/>
       <w:r>
         <w:rPr>
           <w:rFonts w:ascii="Tahoma" w:hAnsi="Tahoma" w:cs="Tahoma"/>
           <w:sz w:val="22"/>
           <w:szCs w:val="22"/>
-          <w:highlight w:val="yellow"/>
-        </w:rPr>
-        <w:t xml:space="preserve"> </w:t>
-      </w:r>
-      <w:r>
-        <w:rPr>
-          <w:rFonts w:ascii="Tahoma" w:hAnsi="Tahoma" w:cs="Tahoma"/>
-          <w:highlight w:val="yellow"/>
+        </w:rPr>
+        <w:t xml:space="preserve">} </w:t>
+      </w:r>
+      <w:r>
+        <w:rPr>
+          <w:rFonts w:ascii="Tahoma" w:hAnsi="Tahoma" w:cs="Tahoma"/>
         </w:rPr>
         <w:t>R</w:t>
       </w:r>
       <w:r>
         <w:rPr>
           <w:rFonts w:ascii="Tahoma" w:hAnsi="Tahoma" w:cs="Tahoma"/>
-          <w:highlight w:val="yellow"/>
           <w:lang w:val="id-ID"/>
         </w:rPr>
         <w:t>W</w:t>
@@ -1229,7 +1335,6 @@
       <w:r>
         <w:rPr>
           <w:rFonts w:ascii="Tahoma" w:hAnsi="Tahoma" w:cs="Tahoma"/>
-          <w:highlight w:val="yellow"/>
         </w:rPr>
         <w:t>.</w:t>
       </w:r>
@@ -1238,18 +1343,26 @@
           <w:rFonts w:ascii="Tahoma" w:hAnsi="Tahoma" w:cs="Tahoma"/>
           <w:sz w:val="22"/>
           <w:szCs w:val="22"/>
-          <w:highlight w:val="yellow"/>
-        </w:rPr>
-        <w:t xml:space="preserve"> </w:t>
-      </w:r>
+        </w:rPr>
+        <w:t xml:space="preserve"> ${</w:t>
+      </w:r>
+      <w:proofErr w:type="spellStart"/>
       <w:r>
         <w:rPr>
           <w:rFonts w:ascii="Tahoma" w:hAnsi="Tahoma" w:cs="Tahoma"/>
           <w:sz w:val="22"/>
           <w:szCs w:val="22"/>
-          <w:highlight w:val="yellow"/>
-        </w:rPr>
-        <w:t>${rw}</w:t>
+        </w:rPr>
+        <w:t>rw</w:t>
+      </w:r>
+      <w:proofErr w:type="spellEnd"/>
+      <w:r>
+        <w:rPr>
+          <w:rFonts w:ascii="Tahoma" w:hAnsi="Tahoma" w:cs="Tahoma"/>
+          <w:sz w:val="22"/>
+          <w:szCs w:val="22"/>
+        </w:rPr>
+        <w:t>}</w:t>
       </w:r>
       <w:r>
         <w:rPr>
@@ -1264,14 +1377,47 @@
         </w:rPr>
         <w:t xml:space="preserve">, telah terjadi </w:t>
       </w:r>
-      <w:r>
-        <w:rPr>
-          <w:rFonts w:ascii="Tahoma" w:hAnsi="Tahoma" w:cs="Tahoma"/>
-          <w:highlight w:val="red"/>
+      <w:proofErr w:type="spellStart"/>
+      <w:r>
+        <w:rPr>
+          <w:rFonts w:ascii="Tahoma" w:hAnsi="Tahoma" w:cs="Tahoma"/>
           <w:lang w:val="en-US"/>
         </w:rPr>
-        <w:t>retakan kirmir sungai</w:t>
-      </w:r>
+        <w:t>retakan</w:t>
+      </w:r>
+      <w:proofErr w:type="spellEnd"/>
+      <w:r>
+        <w:rPr>
+          <w:rFonts w:ascii="Tahoma" w:hAnsi="Tahoma" w:cs="Tahoma"/>
+          <w:lang w:val="en-US"/>
+        </w:rPr>
+        <w:t xml:space="preserve"> </w:t>
+      </w:r>
+      <w:proofErr w:type="spellStart"/>
+      <w:r>
+        <w:rPr>
+          <w:rFonts w:ascii="Tahoma" w:hAnsi="Tahoma" w:cs="Tahoma"/>
+          <w:lang w:val="en-US"/>
+        </w:rPr>
+        <w:t>kirmir</w:t>
+      </w:r>
+      <w:proofErr w:type="spellEnd"/>
+      <w:r>
+        <w:rPr>
+          <w:rFonts w:ascii="Tahoma" w:hAnsi="Tahoma" w:cs="Tahoma"/>
+          <w:lang w:val="en-US"/>
+        </w:rPr>
+        <w:t xml:space="preserve"> </w:t>
+      </w:r>
+      <w:proofErr w:type="spellStart"/>
+      <w:r>
+        <w:rPr>
+          <w:rFonts w:ascii="Tahoma" w:hAnsi="Tahoma" w:cs="Tahoma"/>
+          <w:lang w:val="en-US"/>
+        </w:rPr>
+        <w:t>sungai</w:t>
+      </w:r>
+      <w:proofErr w:type="spellEnd"/>
       <w:r>
         <w:rPr>
           <w:rFonts w:ascii="Tahoma" w:hAnsi="Tahoma" w:cs="Tahoma"/>
@@ -1310,11 +1456,33 @@
           <w:rFonts w:ascii="Tahoma" w:hAnsi="Tahoma" w:cs="Tahoma"/>
         </w:rPr>
       </w:pPr>
-      <w:r>
-        <w:rPr>
-          <w:rFonts w:ascii="Tahoma" w:hAnsi="Tahoma" w:cs="Tahoma"/>
-        </w:rPr>
-        <w:t>Untuk itu k</w:t>
+      <w:proofErr w:type="spellStart"/>
+      <w:r>
+        <w:rPr>
+          <w:rFonts w:ascii="Tahoma" w:hAnsi="Tahoma" w:cs="Tahoma"/>
+        </w:rPr>
+        <w:t>Untuk</w:t>
+      </w:r>
+      <w:proofErr w:type="spellEnd"/>
+      <w:r>
+        <w:rPr>
+          <w:rFonts w:ascii="Tahoma" w:hAnsi="Tahoma" w:cs="Tahoma"/>
+        </w:rPr>
+        <w:t xml:space="preserve"> </w:t>
+      </w:r>
+      <w:proofErr w:type="spellStart"/>
+      <w:r>
+        <w:rPr>
+          <w:rFonts w:ascii="Tahoma" w:hAnsi="Tahoma" w:cs="Tahoma"/>
+        </w:rPr>
+        <w:t>itu</w:t>
+      </w:r>
+      <w:proofErr w:type="spellEnd"/>
+      <w:r>
+        <w:rPr>
+          <w:rFonts w:ascii="Tahoma" w:hAnsi="Tahoma" w:cs="Tahoma"/>
+        </w:rPr>
+        <w:t xml:space="preserve"> k</w:t>
       </w:r>
       <w:r>
         <w:rPr>
@@ -1326,7 +1494,28 @@
         <w:rPr>
           <w:rFonts w:ascii="Tahoma" w:hAnsi="Tahoma" w:cs="Tahoma"/>
         </w:rPr>
-        <w:t xml:space="preserve"> mengajukan per</w:t>
+        <w:t xml:space="preserve"> </w:t>
+      </w:r>
+      <w:proofErr w:type="spellStart"/>
+      <w:r>
+        <w:rPr>
+          <w:rFonts w:ascii="Tahoma" w:hAnsi="Tahoma" w:cs="Tahoma"/>
+        </w:rPr>
+        <w:t>mengajukan</w:t>
+      </w:r>
+      <w:proofErr w:type="spellEnd"/>
+      <w:r>
+        <w:rPr>
+          <w:rFonts w:ascii="Tahoma" w:hAnsi="Tahoma" w:cs="Tahoma"/>
+        </w:rPr>
+        <w:t xml:space="preserve"> </w:t>
+      </w:r>
+      <w:proofErr w:type="spellStart"/>
+      <w:r>
+        <w:rPr>
+          <w:rFonts w:ascii="Tahoma" w:hAnsi="Tahoma" w:cs="Tahoma"/>
+        </w:rPr>
+        <w:t>per</w:t>
       </w:r>
       <w:r>
         <w:rPr>
@@ -1340,68 +1529,277 @@
         </w:rPr>
         <w:t>an</w:t>
       </w:r>
+      <w:proofErr w:type="spellEnd"/>
       <w:r>
         <w:rPr>
           <w:rFonts w:ascii="Tahoma" w:hAnsi="Tahoma" w:cs="Tahoma"/>
         </w:rPr>
         <w:t xml:space="preserve"> </w:t>
       </w:r>
-      <w:r>
-        <w:rPr>
-          <w:rFonts w:ascii="Tahoma" w:hAnsi="Tahoma" w:cs="Tahoma"/>
-        </w:rPr>
-        <w:t xml:space="preserve">bantuan perbaikan </w:t>
-      </w:r>
-      <w:r>
-        <w:rPr>
-          <w:rFonts w:ascii="Tahoma" w:hAnsi="Tahoma" w:cs="Tahoma"/>
-        </w:rPr>
-        <w:t>${kegiatan}</w:t>
-      </w:r>
-      <w:bookmarkStart w:id="0" w:name="_GoBack"/>
-      <w:bookmarkEnd w:id="0"/>
-      <w:r>
-        <w:rPr>
-          <w:rFonts w:ascii="Tahoma" w:hAnsi="Tahoma" w:cs="Tahoma"/>
-        </w:rPr>
-        <w:t xml:space="preserve"> tersebut kepada Bapak</w:t>
-      </w:r>
-      <w:r>
-        <w:rPr>
-          <w:rFonts w:ascii="Tahoma" w:hAnsi="Tahoma" w:cs="Tahoma"/>
-        </w:rPr>
-        <w:t xml:space="preserve">, sebagai bahan pertimbangan </w:t>
-      </w:r>
-      <w:r>
-        <w:rPr>
-          <w:rFonts w:ascii="Tahoma" w:hAnsi="Tahoma" w:cs="Tahoma"/>
-        </w:rPr>
-        <w:t xml:space="preserve">kami lampirkan </w:t>
-      </w:r>
-      <w:r>
-        <w:rPr>
-          <w:rFonts w:ascii="Tahoma" w:hAnsi="Tahoma" w:cs="Tahoma"/>
-        </w:rPr>
-        <w:t xml:space="preserve">surat dari Ketua RW dan </w:t>
-      </w:r>
-      <w:r>
-        <w:rPr>
-          <w:rFonts w:ascii="Tahoma" w:hAnsi="Tahoma" w:cs="Tahoma"/>
-        </w:rPr>
-        <w:t xml:space="preserve">dokumentasi </w:t>
-      </w:r>
-      <w:r>
-        <w:rPr>
-          <w:rFonts w:ascii="Tahoma" w:hAnsi="Tahoma" w:cs="Tahoma"/>
-        </w:rPr>
-        <w:t>lokasi kirmir</w:t>
-      </w:r>
-      <w:r>
-        <w:rPr>
-          <w:rFonts w:ascii="Tahoma" w:hAnsi="Tahoma" w:cs="Tahoma"/>
-        </w:rPr>
-        <w:t xml:space="preserve"> tersebut</w:t>
-      </w:r>
+      <w:proofErr w:type="spellStart"/>
+      <w:r>
+        <w:rPr>
+          <w:rFonts w:ascii="Tahoma" w:hAnsi="Tahoma" w:cs="Tahoma"/>
+        </w:rPr>
+        <w:t>bantuan</w:t>
+      </w:r>
+      <w:proofErr w:type="spellEnd"/>
+      <w:r>
+        <w:rPr>
+          <w:rFonts w:ascii="Tahoma" w:hAnsi="Tahoma" w:cs="Tahoma"/>
+        </w:rPr>
+        <w:t xml:space="preserve"> </w:t>
+      </w:r>
+      <w:proofErr w:type="spellStart"/>
+      <w:r>
+        <w:rPr>
+          <w:rFonts w:ascii="Tahoma" w:hAnsi="Tahoma" w:cs="Tahoma"/>
+        </w:rPr>
+        <w:t>perbaikan</w:t>
+      </w:r>
+      <w:proofErr w:type="spellEnd"/>
+      <w:r>
+        <w:rPr>
+          <w:rFonts w:ascii="Tahoma" w:hAnsi="Tahoma" w:cs="Tahoma"/>
+        </w:rPr>
+        <w:t xml:space="preserve"> </w:t>
+      </w:r>
+      <w:r>
+        <w:rPr>
+          <w:rFonts w:ascii="Tahoma" w:hAnsi="Tahoma" w:cs="Tahoma"/>
+        </w:rPr>
+        <w:t>${</w:t>
+      </w:r>
+      <w:proofErr w:type="spellStart"/>
+      <w:r>
+        <w:rPr>
+          <w:rFonts w:ascii="Tahoma" w:hAnsi="Tahoma" w:cs="Tahoma"/>
+        </w:rPr>
+        <w:t>kegiatan</w:t>
+      </w:r>
+      <w:proofErr w:type="spellEnd"/>
+      <w:r>
+        <w:rPr>
+          <w:rFonts w:ascii="Tahoma" w:hAnsi="Tahoma" w:cs="Tahoma"/>
+        </w:rPr>
+        <w:t>}</w:t>
+      </w:r>
+      <w:r>
+        <w:rPr>
+          <w:rFonts w:ascii="Tahoma" w:hAnsi="Tahoma" w:cs="Tahoma"/>
+        </w:rPr>
+        <w:t xml:space="preserve"> </w:t>
+      </w:r>
+      <w:proofErr w:type="spellStart"/>
+      <w:r>
+        <w:rPr>
+          <w:rFonts w:ascii="Tahoma" w:hAnsi="Tahoma" w:cs="Tahoma"/>
+        </w:rPr>
+        <w:t>tersebut</w:t>
+      </w:r>
+      <w:proofErr w:type="spellEnd"/>
+      <w:r>
+        <w:rPr>
+          <w:rFonts w:ascii="Tahoma" w:hAnsi="Tahoma" w:cs="Tahoma"/>
+        </w:rPr>
+        <w:t xml:space="preserve"> </w:t>
+      </w:r>
+      <w:proofErr w:type="spellStart"/>
+      <w:r>
+        <w:rPr>
+          <w:rFonts w:ascii="Tahoma" w:hAnsi="Tahoma" w:cs="Tahoma"/>
+        </w:rPr>
+        <w:t>kepada</w:t>
+      </w:r>
+      <w:proofErr w:type="spellEnd"/>
+      <w:r>
+        <w:rPr>
+          <w:rFonts w:ascii="Tahoma" w:hAnsi="Tahoma" w:cs="Tahoma"/>
+        </w:rPr>
+        <w:t xml:space="preserve"> </w:t>
+      </w:r>
+      <w:proofErr w:type="spellStart"/>
+      <w:r>
+        <w:rPr>
+          <w:rFonts w:ascii="Tahoma" w:hAnsi="Tahoma" w:cs="Tahoma"/>
+        </w:rPr>
+        <w:t>Bapak</w:t>
+      </w:r>
+      <w:proofErr w:type="spellEnd"/>
+      <w:r>
+        <w:rPr>
+          <w:rFonts w:ascii="Tahoma" w:hAnsi="Tahoma" w:cs="Tahoma"/>
+        </w:rPr>
+        <w:t xml:space="preserve">, </w:t>
+      </w:r>
+      <w:proofErr w:type="spellStart"/>
+      <w:r>
+        <w:rPr>
+          <w:rFonts w:ascii="Tahoma" w:hAnsi="Tahoma" w:cs="Tahoma"/>
+        </w:rPr>
+        <w:t>sebagai</w:t>
+      </w:r>
+      <w:proofErr w:type="spellEnd"/>
+      <w:r>
+        <w:rPr>
+          <w:rFonts w:ascii="Tahoma" w:hAnsi="Tahoma" w:cs="Tahoma"/>
+        </w:rPr>
+        <w:t xml:space="preserve"> </w:t>
+      </w:r>
+      <w:proofErr w:type="spellStart"/>
+      <w:r>
+        <w:rPr>
+          <w:rFonts w:ascii="Tahoma" w:hAnsi="Tahoma" w:cs="Tahoma"/>
+        </w:rPr>
+        <w:t>bahan</w:t>
+      </w:r>
+      <w:proofErr w:type="spellEnd"/>
+      <w:r>
+        <w:rPr>
+          <w:rFonts w:ascii="Tahoma" w:hAnsi="Tahoma" w:cs="Tahoma"/>
+        </w:rPr>
+        <w:t xml:space="preserve"> </w:t>
+      </w:r>
+      <w:proofErr w:type="spellStart"/>
+      <w:r>
+        <w:rPr>
+          <w:rFonts w:ascii="Tahoma" w:hAnsi="Tahoma" w:cs="Tahoma"/>
+        </w:rPr>
+        <w:t>pertimbangan</w:t>
+      </w:r>
+      <w:proofErr w:type="spellEnd"/>
+      <w:r>
+        <w:rPr>
+          <w:rFonts w:ascii="Tahoma" w:hAnsi="Tahoma" w:cs="Tahoma"/>
+        </w:rPr>
+        <w:t xml:space="preserve"> </w:t>
+      </w:r>
+      <w:r>
+        <w:rPr>
+          <w:rFonts w:ascii="Tahoma" w:hAnsi="Tahoma" w:cs="Tahoma"/>
+        </w:rPr>
+        <w:t xml:space="preserve">kami </w:t>
+      </w:r>
+      <w:proofErr w:type="spellStart"/>
+      <w:r>
+        <w:rPr>
+          <w:rFonts w:ascii="Tahoma" w:hAnsi="Tahoma" w:cs="Tahoma"/>
+        </w:rPr>
+        <w:t>lampirkan</w:t>
+      </w:r>
+      <w:proofErr w:type="spellEnd"/>
+      <w:r>
+        <w:rPr>
+          <w:rFonts w:ascii="Tahoma" w:hAnsi="Tahoma" w:cs="Tahoma"/>
+        </w:rPr>
+        <w:t xml:space="preserve"> </w:t>
+      </w:r>
+      <w:proofErr w:type="spellStart"/>
+      <w:r>
+        <w:rPr>
+          <w:rFonts w:ascii="Tahoma" w:hAnsi="Tahoma" w:cs="Tahoma"/>
+        </w:rPr>
+        <w:t>surat</w:t>
+      </w:r>
+      <w:proofErr w:type="spellEnd"/>
+      <w:r>
+        <w:rPr>
+          <w:rFonts w:ascii="Tahoma" w:hAnsi="Tahoma" w:cs="Tahoma"/>
+        </w:rPr>
+        <w:t xml:space="preserve"> </w:t>
+      </w:r>
+      <w:proofErr w:type="spellStart"/>
+      <w:r>
+        <w:rPr>
+          <w:rFonts w:ascii="Tahoma" w:hAnsi="Tahoma" w:cs="Tahoma"/>
+        </w:rPr>
+        <w:t>dari</w:t>
+      </w:r>
+      <w:proofErr w:type="spellEnd"/>
+      <w:r>
+        <w:rPr>
+          <w:rFonts w:ascii="Tahoma" w:hAnsi="Tahoma" w:cs="Tahoma"/>
+        </w:rPr>
+        <w:t xml:space="preserve"> </w:t>
+      </w:r>
+      <w:proofErr w:type="spellStart"/>
+      <w:r>
+        <w:rPr>
+          <w:rFonts w:ascii="Tahoma" w:hAnsi="Tahoma" w:cs="Tahoma"/>
+        </w:rPr>
+        <w:t>Ketua</w:t>
+      </w:r>
+      <w:proofErr w:type="spellEnd"/>
+      <w:r>
+        <w:rPr>
+          <w:rFonts w:ascii="Tahoma" w:hAnsi="Tahoma" w:cs="Tahoma"/>
+        </w:rPr>
+        <w:t xml:space="preserve"> RW </w:t>
+      </w:r>
+      <w:proofErr w:type="spellStart"/>
+      <w:r>
+        <w:rPr>
+          <w:rFonts w:ascii="Tahoma" w:hAnsi="Tahoma" w:cs="Tahoma"/>
+        </w:rPr>
+        <w:t>dan</w:t>
+      </w:r>
+      <w:proofErr w:type="spellEnd"/>
+      <w:r>
+        <w:rPr>
+          <w:rFonts w:ascii="Tahoma" w:hAnsi="Tahoma" w:cs="Tahoma"/>
+        </w:rPr>
+        <w:t xml:space="preserve"> </w:t>
+      </w:r>
+      <w:proofErr w:type="spellStart"/>
+      <w:r>
+        <w:rPr>
+          <w:rFonts w:ascii="Tahoma" w:hAnsi="Tahoma" w:cs="Tahoma"/>
+        </w:rPr>
+        <w:t>dokumentasi</w:t>
+      </w:r>
+      <w:proofErr w:type="spellEnd"/>
+      <w:r>
+        <w:rPr>
+          <w:rFonts w:ascii="Tahoma" w:hAnsi="Tahoma" w:cs="Tahoma"/>
+        </w:rPr>
+        <w:t xml:space="preserve"> </w:t>
+      </w:r>
+      <w:proofErr w:type="spellStart"/>
+      <w:r>
+        <w:rPr>
+          <w:rFonts w:ascii="Tahoma" w:hAnsi="Tahoma" w:cs="Tahoma"/>
+        </w:rPr>
+        <w:t>lokasi</w:t>
+      </w:r>
+      <w:proofErr w:type="spellEnd"/>
+      <w:r>
+        <w:rPr>
+          <w:rFonts w:ascii="Tahoma" w:hAnsi="Tahoma" w:cs="Tahoma"/>
+        </w:rPr>
+        <w:t xml:space="preserve"> </w:t>
+      </w:r>
+      <w:proofErr w:type="spellStart"/>
+      <w:r>
+        <w:rPr>
+          <w:rFonts w:ascii="Tahoma" w:hAnsi="Tahoma" w:cs="Tahoma"/>
+        </w:rPr>
+        <w:t>kirmir</w:t>
+      </w:r>
+      <w:proofErr w:type="spellEnd"/>
+      <w:r>
+        <w:rPr>
+          <w:rFonts w:ascii="Tahoma" w:hAnsi="Tahoma" w:cs="Tahoma"/>
+        </w:rPr>
+        <w:t xml:space="preserve"> </w:t>
+      </w:r>
+      <w:proofErr w:type="spellStart"/>
+      <w:r>
+        <w:rPr>
+          <w:rFonts w:ascii="Tahoma" w:hAnsi="Tahoma" w:cs="Tahoma"/>
+        </w:rPr>
+        <w:t>tersebut</w:t>
+      </w:r>
+      <w:proofErr w:type="spellEnd"/>
     </w:p>
     <w:p>
       <w:pPr>
@@ -1614,7 +2012,6 @@
                               <w:rPr>
                                 <w:rFonts w:ascii="Tahoma" w:hAnsi="Tahoma" w:cs="Tahoma"/>
                                 <w:b/>
-                                <w:highlight w:val="red"/>
                                 <w:u w:val="single"/>
                               </w:rPr>
                             </w:pPr>
@@ -1622,11 +2019,20 @@
                               <w:rPr>
                                 <w:rFonts w:ascii="Tahoma" w:hAnsi="Tahoma" w:cs="Tahoma"/>
                                 <w:b/>
-                                <w:highlight w:val="red"/>
                                 <w:u w:val="single"/>
                               </w:rPr>
-                              <w:t>AGUS ANWAR, S.Sos</w:t>
-                            </w:r>
+                              <w:t xml:space="preserve">AGUS ANWAR, </w:t>
+                            </w:r>
+                            <w:proofErr w:type="spellStart"/>
+                            <w:r>
+                              <w:rPr>
+                                <w:rFonts w:ascii="Tahoma" w:hAnsi="Tahoma" w:cs="Tahoma"/>
+                                <w:b/>
+                                <w:u w:val="single"/>
+                              </w:rPr>
+                              <w:t>S.Sos</w:t>
+                            </w:r>
+                            <w:proofErr w:type="spellEnd"/>
                           </w:p>
                           <w:p>
                             <w:pPr>
@@ -1642,7 +2048,6 @@
                               <w:rPr>
                                 <w:rFonts w:ascii="Tahoma" w:hAnsi="Tahoma" w:cs="Tahoma"/>
                                 <w:b w:val="0"/>
-                                <w:highlight w:val="red"/>
                                 <w:u w:val="none"/>
                               </w:rPr>
                               <w:t>NIP. 19590916198101 1004</w:t>
@@ -1694,8 +2099,28 @@
                                 <w:b/>
                                 <w:u w:val="single"/>
                               </w:rPr>
-                              <w:t>DEVI JANUAR HADI, S.SI.,M.Si</w:t>
-                            </w:r>
+                              <w:t>DEVI JANUAR HADI, S.SI.</w:t>
+                            </w:r>
+                            <w:proofErr w:type="gramStart"/>
+                            <w:r>
+                              <w:rPr>
+                                <w:rFonts w:ascii="Tahoma" w:hAnsi="Tahoma" w:cs="Tahoma"/>
+                                <w:b/>
+                                <w:u w:val="single"/>
+                              </w:rPr>
+                              <w:t>,</w:t>
+                            </w:r>
+                            <w:proofErr w:type="spellStart"/>
+                            <w:r>
+                              <w:rPr>
+                                <w:rFonts w:ascii="Tahoma" w:hAnsi="Tahoma" w:cs="Tahoma"/>
+                                <w:b/>
+                                <w:u w:val="single"/>
+                              </w:rPr>
+                              <w:t>M.Si</w:t>
+                            </w:r>
+                            <w:proofErr w:type="spellEnd"/>
+                            <w:proofErr w:type="gramEnd"/>
                           </w:p>
                           <w:p>
                             <w:pPr>
@@ -1828,7 +2253,6 @@
                         <w:rPr>
                           <w:rFonts w:ascii="Tahoma" w:hAnsi="Tahoma" w:cs="Tahoma"/>
                           <w:b/>
-                          <w:highlight w:val="red"/>
                           <w:u w:val="single"/>
                         </w:rPr>
                       </w:pPr>
@@ -1836,11 +2260,20 @@
                         <w:rPr>
                           <w:rFonts w:ascii="Tahoma" w:hAnsi="Tahoma" w:cs="Tahoma"/>
                           <w:b/>
-                          <w:highlight w:val="red"/>
                           <w:u w:val="single"/>
                         </w:rPr>
-                        <w:t>AGUS ANWAR, S.Sos</w:t>
+                        <w:t xml:space="preserve">AGUS ANWAR, </w:t>
                       </w:r>
+                      <w:proofErr w:type="spellStart"/>
+                      <w:r>
+                        <w:rPr>
+                          <w:rFonts w:ascii="Tahoma" w:hAnsi="Tahoma" w:cs="Tahoma"/>
+                          <w:b/>
+                          <w:u w:val="single"/>
+                        </w:rPr>
+                        <w:t>S.Sos</w:t>
+                      </w:r>
+                      <w:proofErr w:type="spellEnd"/>
                     </w:p>
                     <w:p>
                       <w:pPr>
@@ -1856,7 +2289,6 @@
                         <w:rPr>
                           <w:rFonts w:ascii="Tahoma" w:hAnsi="Tahoma" w:cs="Tahoma"/>
                           <w:b w:val="0"/>
-                          <w:highlight w:val="red"/>
                           <w:u w:val="none"/>
                         </w:rPr>
                         <w:t>NIP. 19590916198101 1004</w:t>
@@ -1908,8 +2340,28 @@
                           <w:b/>
                           <w:u w:val="single"/>
                         </w:rPr>
-                        <w:t>DEVI JANUAR HADI, S.SI.,M.Si</w:t>
+                        <w:t>DEVI JANUAR HADI, S.SI.</w:t>
                       </w:r>
+                      <w:proofErr w:type="gramStart"/>
+                      <w:r>
+                        <w:rPr>
+                          <w:rFonts w:ascii="Tahoma" w:hAnsi="Tahoma" w:cs="Tahoma"/>
+                          <w:b/>
+                          <w:u w:val="single"/>
+                        </w:rPr>
+                        <w:t>,</w:t>
+                      </w:r>
+                      <w:proofErr w:type="spellStart"/>
+                      <w:r>
+                        <w:rPr>
+                          <w:rFonts w:ascii="Tahoma" w:hAnsi="Tahoma" w:cs="Tahoma"/>
+                          <w:b/>
+                          <w:u w:val="single"/>
+                        </w:rPr>
+                        <w:t>M.Si</w:t>
+                      </w:r>
+                      <w:proofErr w:type="spellEnd"/>
+                      <w:proofErr w:type="gramEnd"/>
                     </w:p>
                     <w:p>
                       <w:pPr>
@@ -2001,6 +2453,8 @@
           <w:lang w:val="sv-SE"/>
         </w:rPr>
       </w:pPr>
+      <w:bookmarkStart w:id="0" w:name="_GoBack"/>
+      <w:bookmarkEnd w:id="0"/>
     </w:p>
     <w:p>
       <w:pPr>
@@ -2033,645 +2487,12 @@
     <w:p/>
     <w:p/>
     <w:p/>
-    <w:p/>
-    <w:p/>
     <w:p>
       <w:pPr>
         <w:rPr>
           <w:rFonts w:ascii="Tahoma" w:hAnsi="Tahoma" w:cs="Tahoma"/>
-          <w:b/>
-        </w:rPr>
-      </w:pPr>
-      <w:r>
-        <w:rPr>
-          <w:rFonts w:ascii="Tahoma" w:hAnsi="Tahoma" w:cs="Tahoma"/>
-          <w:b/>
-        </w:rPr>
-        <w:t xml:space="preserve">Rumah Bapak Dayat Alamat RT.05 RW.06 </w:t>
-      </w:r>
-    </w:p>
-    <w:p>
-      <w:pPr>
-        <w:rPr>
-          <w:rFonts w:ascii="Tahoma" w:hAnsi="Tahoma" w:cs="Tahoma"/>
-        </w:rPr>
-      </w:pPr>
-    </w:p>
-    <w:p>
-      <w:pPr>
-        <w:rPr>
-          <w:rFonts w:ascii="Tahoma" w:hAnsi="Tahoma" w:cs="Tahoma"/>
-        </w:rPr>
-      </w:pPr>
-    </w:p>
-    <w:p>
-      <w:pPr>
-        <w:jc w:val="center"/>
-        <w:rPr>
-          <w:rFonts w:ascii="Tahoma" w:hAnsi="Tahoma" w:cs="Tahoma"/>
-        </w:rPr>
-      </w:pPr>
-      <w:r>
-        <w:rPr>
-          <w:rFonts w:ascii="Tahoma" w:hAnsi="Tahoma" w:cs="Tahoma"/>
-          <w:noProof/>
-          <w:lang w:val="en-US"/>
-        </w:rPr>
-        <w:drawing>
-          <wp:inline distT="0" distB="0" distL="0" distR="0">
-            <wp:extent cx="4029075" cy="2428875"/>
-            <wp:effectExtent l="0" t="0" r="9525" b="9525"/>
-            <wp:docPr id="1" name="Picture 1" descr="DSCN5614"/>
-            <wp:cNvGraphicFramePr>
-              <a:graphicFrameLocks xmlns:a="http://schemas.openxmlformats.org/drawingml/2006/main" noChangeAspect="1"/>
-            </wp:cNvGraphicFramePr>
-            <a:graphic xmlns:a="http://schemas.openxmlformats.org/drawingml/2006/main">
-              <a:graphicData uri="http://schemas.openxmlformats.org/drawingml/2006/picture">
-                <pic:pic xmlns:pic="http://schemas.openxmlformats.org/drawingml/2006/picture">
-                  <pic:nvPicPr>
-                    <pic:cNvPr id="0" name="Picture 1" descr="DSCN5614"/>
-                    <pic:cNvPicPr>
-                      <a:picLocks noChangeAspect="1" noChangeArrowheads="1"/>
-                    </pic:cNvPicPr>
-                  </pic:nvPicPr>
-                  <pic:blipFill>
-                    <a:blip r:embed="rId8">
-                      <a:extLst>
-                        <a:ext uri="{28A0092B-C50C-407E-A947-70E740481C1C}">
-                          <a14:useLocalDpi xmlns:a14="http://schemas.microsoft.com/office/drawing/2010/main" val="0"/>
-                        </a:ext>
-                      </a:extLst>
-                    </a:blip>
-                    <a:srcRect/>
-                    <a:stretch>
-                      <a:fillRect/>
-                    </a:stretch>
-                  </pic:blipFill>
-                  <pic:spPr bwMode="auto">
-                    <a:xfrm>
-                      <a:off x="0" y="0"/>
-                      <a:ext cx="4029075" cy="2428875"/>
-                    </a:xfrm>
-                    <a:prstGeom prst="rect">
-                      <a:avLst/>
-                    </a:prstGeom>
-                    <a:noFill/>
-                    <a:ln>
-                      <a:noFill/>
-                    </a:ln>
-                  </pic:spPr>
-                </pic:pic>
-              </a:graphicData>
-            </a:graphic>
-          </wp:inline>
-        </w:drawing>
-      </w:r>
-    </w:p>
-    <w:p>
-      <w:pPr>
-        <w:jc w:val="center"/>
-        <w:rPr>
-          <w:rFonts w:ascii="Tahoma" w:hAnsi="Tahoma" w:cs="Tahoma"/>
-        </w:rPr>
-      </w:pPr>
-    </w:p>
-    <w:p>
-      <w:pPr>
-        <w:jc w:val="center"/>
-        <w:rPr>
-          <w:rFonts w:ascii="Tahoma" w:hAnsi="Tahoma" w:cs="Tahoma"/>
-        </w:rPr>
-      </w:pPr>
-    </w:p>
-    <w:p>
-      <w:pPr>
-        <w:jc w:val="center"/>
-        <w:rPr>
-          <w:rFonts w:ascii="Tahoma" w:hAnsi="Tahoma" w:cs="Tahoma"/>
-        </w:rPr>
-      </w:pPr>
-      <w:r>
-        <w:rPr>
-          <w:rFonts w:ascii="Tahoma" w:hAnsi="Tahoma" w:cs="Tahoma"/>
-          <w:noProof/>
-          <w:lang w:val="en-US"/>
-        </w:rPr>
-        <w:drawing>
-          <wp:inline distT="0" distB="0" distL="0" distR="0">
-            <wp:extent cx="4029075" cy="2362200"/>
-            <wp:effectExtent l="0" t="0" r="9525" b="0"/>
-            <wp:docPr id="2" name="Picture 2" descr="DSCN5611"/>
-            <wp:cNvGraphicFramePr>
-              <a:graphicFrameLocks xmlns:a="http://schemas.openxmlformats.org/drawingml/2006/main" noChangeAspect="1"/>
-            </wp:cNvGraphicFramePr>
-            <a:graphic xmlns:a="http://schemas.openxmlformats.org/drawingml/2006/main">
-              <a:graphicData uri="http://schemas.openxmlformats.org/drawingml/2006/picture">
-                <pic:pic xmlns:pic="http://schemas.openxmlformats.org/drawingml/2006/picture">
-                  <pic:nvPicPr>
-                    <pic:cNvPr id="0" name="Picture 2" descr="DSCN5611"/>
-                    <pic:cNvPicPr>
-                      <a:picLocks noChangeAspect="1" noChangeArrowheads="1"/>
-                    </pic:cNvPicPr>
-                  </pic:nvPicPr>
-                  <pic:blipFill>
-                    <a:blip r:embed="rId9">
-                      <a:extLst>
-                        <a:ext uri="{28A0092B-C50C-407E-A947-70E740481C1C}">
-                          <a14:useLocalDpi xmlns:a14="http://schemas.microsoft.com/office/drawing/2010/main" val="0"/>
-                        </a:ext>
-                      </a:extLst>
-                    </a:blip>
-                    <a:srcRect/>
-                    <a:stretch>
-                      <a:fillRect/>
-                    </a:stretch>
-                  </pic:blipFill>
-                  <pic:spPr bwMode="auto">
-                    <a:xfrm>
-                      <a:off x="0" y="0"/>
-                      <a:ext cx="4029075" cy="2362200"/>
-                    </a:xfrm>
-                    <a:prstGeom prst="rect">
-                      <a:avLst/>
-                    </a:prstGeom>
-                    <a:noFill/>
-                    <a:ln>
-                      <a:noFill/>
-                    </a:ln>
-                  </pic:spPr>
-                </pic:pic>
-              </a:graphicData>
-            </a:graphic>
-          </wp:inline>
-        </w:drawing>
-      </w:r>
-    </w:p>
-    <w:p>
-      <w:pPr>
-        <w:jc w:val="center"/>
-        <w:rPr>
-          <w:rFonts w:ascii="Tahoma" w:hAnsi="Tahoma" w:cs="Tahoma"/>
-        </w:rPr>
-      </w:pPr>
-    </w:p>
-    <w:p>
-      <w:pPr>
-        <w:jc w:val="center"/>
-        <w:rPr>
-          <w:rFonts w:ascii="Tahoma" w:hAnsi="Tahoma" w:cs="Tahoma"/>
-        </w:rPr>
-      </w:pPr>
-      <w:r>
-        <w:rPr>
-          <w:rFonts w:ascii="Tahoma" w:hAnsi="Tahoma" w:cs="Tahoma"/>
-          <w:noProof/>
-          <w:lang w:val="en-US"/>
-        </w:rPr>
-        <w:drawing>
-          <wp:inline distT="0" distB="0" distL="0" distR="0">
-            <wp:extent cx="4076700" cy="2362200"/>
-            <wp:effectExtent l="0" t="0" r="0" b="0"/>
-            <wp:docPr id="3" name="Picture 3" descr="DSCN5605"/>
-            <wp:cNvGraphicFramePr>
-              <a:graphicFrameLocks xmlns:a="http://schemas.openxmlformats.org/drawingml/2006/main" noChangeAspect="1"/>
-            </wp:cNvGraphicFramePr>
-            <a:graphic xmlns:a="http://schemas.openxmlformats.org/drawingml/2006/main">
-              <a:graphicData uri="http://schemas.openxmlformats.org/drawingml/2006/picture">
-                <pic:pic xmlns:pic="http://schemas.openxmlformats.org/drawingml/2006/picture">
-                  <pic:nvPicPr>
-                    <pic:cNvPr id="0" name="Picture 3" descr="DSCN5605"/>
-                    <pic:cNvPicPr>
-                      <a:picLocks noChangeAspect="1" noChangeArrowheads="1"/>
-                    </pic:cNvPicPr>
-                  </pic:nvPicPr>
-                  <pic:blipFill>
-                    <a:blip r:embed="rId10">
-                      <a:extLst>
-                        <a:ext uri="{28A0092B-C50C-407E-A947-70E740481C1C}">
-                          <a14:useLocalDpi xmlns:a14="http://schemas.microsoft.com/office/drawing/2010/main" val="0"/>
-                        </a:ext>
-                      </a:extLst>
-                    </a:blip>
-                    <a:srcRect/>
-                    <a:stretch>
-                      <a:fillRect/>
-                    </a:stretch>
-                  </pic:blipFill>
-                  <pic:spPr bwMode="auto">
-                    <a:xfrm>
-                      <a:off x="0" y="0"/>
-                      <a:ext cx="4076700" cy="2362200"/>
-                    </a:xfrm>
-                    <a:prstGeom prst="rect">
-                      <a:avLst/>
-                    </a:prstGeom>
-                    <a:noFill/>
-                    <a:ln>
-                      <a:noFill/>
-                    </a:ln>
-                  </pic:spPr>
-                </pic:pic>
-              </a:graphicData>
-            </a:graphic>
-          </wp:inline>
-        </w:drawing>
-      </w:r>
-    </w:p>
-    <w:p>
-      <w:pPr>
-        <w:jc w:val="center"/>
-        <w:rPr>
-          <w:rFonts w:ascii="Tahoma" w:hAnsi="Tahoma" w:cs="Tahoma"/>
-        </w:rPr>
-      </w:pPr>
-    </w:p>
-    <w:p>
-      <w:pPr>
-        <w:jc w:val="center"/>
-        <w:rPr>
-          <w:rFonts w:ascii="Tahoma" w:hAnsi="Tahoma" w:cs="Tahoma"/>
-        </w:rPr>
-      </w:pPr>
-    </w:p>
-    <w:p>
-      <w:pPr>
-        <w:jc w:val="center"/>
-        <w:rPr>
-          <w:rFonts w:ascii="Tahoma" w:hAnsi="Tahoma" w:cs="Tahoma"/>
-        </w:rPr>
-      </w:pPr>
-      <w:r>
-        <w:rPr>
-          <w:rFonts w:ascii="Tahoma" w:hAnsi="Tahoma" w:cs="Tahoma"/>
-          <w:noProof/>
-          <w:lang w:val="en-US"/>
-        </w:rPr>
-        <w:drawing>
-          <wp:inline distT="0" distB="0" distL="0" distR="0">
-            <wp:extent cx="4133850" cy="2381250"/>
-            <wp:effectExtent l="0" t="0" r="0" b="0"/>
-            <wp:docPr id="4" name="Picture 4" descr="DSCN5603"/>
-            <wp:cNvGraphicFramePr>
-              <a:graphicFrameLocks xmlns:a="http://schemas.openxmlformats.org/drawingml/2006/main" noChangeAspect="1"/>
-            </wp:cNvGraphicFramePr>
-            <a:graphic xmlns:a="http://schemas.openxmlformats.org/drawingml/2006/main">
-              <a:graphicData uri="http://schemas.openxmlformats.org/drawingml/2006/picture">
-                <pic:pic xmlns:pic="http://schemas.openxmlformats.org/drawingml/2006/picture">
-                  <pic:nvPicPr>
-                    <pic:cNvPr id="0" name="Picture 4" descr="DSCN5603"/>
-                    <pic:cNvPicPr>
-                      <a:picLocks noChangeAspect="1" noChangeArrowheads="1"/>
-                    </pic:cNvPicPr>
-                  </pic:nvPicPr>
-                  <pic:blipFill>
-                    <a:blip r:embed="rId11">
-                      <a:extLst>
-                        <a:ext uri="{28A0092B-C50C-407E-A947-70E740481C1C}">
-                          <a14:useLocalDpi xmlns:a14="http://schemas.microsoft.com/office/drawing/2010/main" val="0"/>
-                        </a:ext>
-                      </a:extLst>
-                    </a:blip>
-                    <a:srcRect/>
-                    <a:stretch>
-                      <a:fillRect/>
-                    </a:stretch>
-                  </pic:blipFill>
-                  <pic:spPr bwMode="auto">
-                    <a:xfrm>
-                      <a:off x="0" y="0"/>
-                      <a:ext cx="4133850" cy="2381250"/>
-                    </a:xfrm>
-                    <a:prstGeom prst="rect">
-                      <a:avLst/>
-                    </a:prstGeom>
-                    <a:noFill/>
-                    <a:ln>
-                      <a:noFill/>
-                    </a:ln>
-                  </pic:spPr>
-                </pic:pic>
-              </a:graphicData>
-            </a:graphic>
-          </wp:inline>
-        </w:drawing>
-      </w:r>
-    </w:p>
-    <w:p>
-      <w:pPr>
-        <w:rPr>
-          <w:rFonts w:ascii="Tahoma" w:hAnsi="Tahoma" w:cs="Tahoma"/>
-        </w:rPr>
-      </w:pPr>
-    </w:p>
-    <w:p>
-      <w:pPr>
-        <w:rPr>
-          <w:rFonts w:ascii="Tahoma" w:hAnsi="Tahoma" w:cs="Tahoma"/>
-          <w:b/>
-        </w:rPr>
-      </w:pPr>
-      <w:r>
-        <w:rPr>
-          <w:rFonts w:ascii="Tahoma" w:hAnsi="Tahoma" w:cs="Tahoma"/>
-          <w:b/>
-        </w:rPr>
-        <w:t xml:space="preserve"> Ibu Rogayati alamat RT.05 RW.06.</w:t>
-      </w:r>
-    </w:p>
-    <w:p>
-      <w:pPr>
-        <w:rPr>
-          <w:rFonts w:ascii="Tahoma" w:hAnsi="Tahoma" w:cs="Tahoma"/>
-          <w:b/>
-        </w:rPr>
-      </w:pPr>
-    </w:p>
-    <w:p>
-      <w:pPr>
-        <w:jc w:val="center"/>
-        <w:rPr>
-          <w:rFonts w:ascii="Tahoma" w:hAnsi="Tahoma" w:cs="Tahoma"/>
-          <w:b/>
-        </w:rPr>
-      </w:pPr>
-      <w:r>
-        <w:rPr>
-          <w:rFonts w:ascii="Tahoma" w:hAnsi="Tahoma" w:cs="Tahoma"/>
-          <w:b/>
-          <w:noProof/>
-          <w:lang w:val="en-US"/>
-        </w:rPr>
-        <w:drawing>
-          <wp:inline distT="0" distB="0" distL="0" distR="0">
-            <wp:extent cx="4448175" cy="2495550"/>
-            <wp:effectExtent l="0" t="0" r="9525" b="0"/>
-            <wp:docPr id="5" name="Picture 5" descr="DSCN5606"/>
-            <wp:cNvGraphicFramePr>
-              <a:graphicFrameLocks xmlns:a="http://schemas.openxmlformats.org/drawingml/2006/main" noChangeAspect="1"/>
-            </wp:cNvGraphicFramePr>
-            <a:graphic xmlns:a="http://schemas.openxmlformats.org/drawingml/2006/main">
-              <a:graphicData uri="http://schemas.openxmlformats.org/drawingml/2006/picture">
-                <pic:pic xmlns:pic="http://schemas.openxmlformats.org/drawingml/2006/picture">
-                  <pic:nvPicPr>
-                    <pic:cNvPr id="0" name="Picture 5" descr="DSCN5606"/>
-                    <pic:cNvPicPr>
-                      <a:picLocks noChangeAspect="1" noChangeArrowheads="1"/>
-                    </pic:cNvPicPr>
-                  </pic:nvPicPr>
-                  <pic:blipFill>
-                    <a:blip r:embed="rId12">
-                      <a:extLst>
-                        <a:ext uri="{28A0092B-C50C-407E-A947-70E740481C1C}">
-                          <a14:useLocalDpi xmlns:a14="http://schemas.microsoft.com/office/drawing/2010/main" val="0"/>
-                        </a:ext>
-                      </a:extLst>
-                    </a:blip>
-                    <a:srcRect/>
-                    <a:stretch>
-                      <a:fillRect/>
-                    </a:stretch>
-                  </pic:blipFill>
-                  <pic:spPr bwMode="auto">
-                    <a:xfrm>
-                      <a:off x="0" y="0"/>
-                      <a:ext cx="4448175" cy="2495550"/>
-                    </a:xfrm>
-                    <a:prstGeom prst="rect">
-                      <a:avLst/>
-                    </a:prstGeom>
-                    <a:noFill/>
-                    <a:ln>
-                      <a:noFill/>
-                    </a:ln>
-                  </pic:spPr>
-                </pic:pic>
-              </a:graphicData>
-            </a:graphic>
-          </wp:inline>
-        </w:drawing>
-      </w:r>
-    </w:p>
-    <w:p>
-      <w:pPr>
-        <w:jc w:val="center"/>
-        <w:rPr>
-          <w:rFonts w:ascii="Tahoma" w:hAnsi="Tahoma" w:cs="Tahoma"/>
-          <w:b/>
-        </w:rPr>
-      </w:pPr>
-    </w:p>
-    <w:p>
-      <w:pPr>
-        <w:jc w:val="center"/>
-        <w:rPr>
-          <w:rFonts w:ascii="Tahoma" w:hAnsi="Tahoma" w:cs="Tahoma"/>
-          <w:b/>
-        </w:rPr>
-      </w:pPr>
-      <w:r>
-        <w:rPr>
-          <w:rFonts w:ascii="Tahoma" w:hAnsi="Tahoma" w:cs="Tahoma"/>
-          <w:b/>
-          <w:noProof/>
-          <w:lang w:val="en-US"/>
-        </w:rPr>
-        <w:drawing>
-          <wp:inline distT="0" distB="0" distL="0" distR="0">
-            <wp:extent cx="4505325" cy="2343150"/>
-            <wp:effectExtent l="0" t="0" r="9525" b="0"/>
-            <wp:docPr id="6" name="Picture 6" descr="DSCN5617"/>
-            <wp:cNvGraphicFramePr>
-              <a:graphicFrameLocks xmlns:a="http://schemas.openxmlformats.org/drawingml/2006/main" noChangeAspect="1"/>
-            </wp:cNvGraphicFramePr>
-            <a:graphic xmlns:a="http://schemas.openxmlformats.org/drawingml/2006/main">
-              <a:graphicData uri="http://schemas.openxmlformats.org/drawingml/2006/picture">
-                <pic:pic xmlns:pic="http://schemas.openxmlformats.org/drawingml/2006/picture">
-                  <pic:nvPicPr>
-                    <pic:cNvPr id="0" name="Picture 6" descr="DSCN5617"/>
-                    <pic:cNvPicPr>
-                      <a:picLocks noChangeAspect="1" noChangeArrowheads="1"/>
-                    </pic:cNvPicPr>
-                  </pic:nvPicPr>
-                  <pic:blipFill>
-                    <a:blip r:embed="rId13">
-                      <a:extLst>
-                        <a:ext uri="{28A0092B-C50C-407E-A947-70E740481C1C}">
-                          <a14:useLocalDpi xmlns:a14="http://schemas.microsoft.com/office/drawing/2010/main" val="0"/>
-                        </a:ext>
-                      </a:extLst>
-                    </a:blip>
-                    <a:srcRect/>
-                    <a:stretch>
-                      <a:fillRect/>
-                    </a:stretch>
-                  </pic:blipFill>
-                  <pic:spPr bwMode="auto">
-                    <a:xfrm>
-                      <a:off x="0" y="0"/>
-                      <a:ext cx="4505325" cy="2343150"/>
-                    </a:xfrm>
-                    <a:prstGeom prst="rect">
-                      <a:avLst/>
-                    </a:prstGeom>
-                    <a:noFill/>
-                    <a:ln>
-                      <a:noFill/>
-                    </a:ln>
-                  </pic:spPr>
-                </pic:pic>
-              </a:graphicData>
-            </a:graphic>
-          </wp:inline>
-        </w:drawing>
-      </w:r>
-    </w:p>
-    <w:p>
-      <w:pPr>
-        <w:jc w:val="center"/>
-        <w:rPr>
-          <w:rFonts w:ascii="Tahoma" w:hAnsi="Tahoma" w:cs="Tahoma"/>
-          <w:b/>
-        </w:rPr>
-      </w:pPr>
-    </w:p>
-    <w:p>
-      <w:pPr>
-        <w:jc w:val="center"/>
-        <w:rPr>
-          <w:rFonts w:ascii="Tahoma" w:hAnsi="Tahoma" w:cs="Tahoma"/>
-          <w:b/>
-        </w:rPr>
-      </w:pPr>
-      <w:r>
-        <w:rPr>
-          <w:rFonts w:ascii="Tahoma" w:hAnsi="Tahoma" w:cs="Tahoma"/>
-          <w:b/>
-          <w:noProof/>
-          <w:lang w:val="en-US"/>
-        </w:rPr>
-        <w:drawing>
-          <wp:inline distT="0" distB="0" distL="0" distR="0">
-            <wp:extent cx="4581525" cy="2276475"/>
-            <wp:effectExtent l="0" t="0" r="9525" b="9525"/>
-            <wp:docPr id="7" name="Picture 7" descr="DSCN5608"/>
-            <wp:cNvGraphicFramePr>
-              <a:graphicFrameLocks xmlns:a="http://schemas.openxmlformats.org/drawingml/2006/main" noChangeAspect="1"/>
-            </wp:cNvGraphicFramePr>
-            <a:graphic xmlns:a="http://schemas.openxmlformats.org/drawingml/2006/main">
-              <a:graphicData uri="http://schemas.openxmlformats.org/drawingml/2006/picture">
-                <pic:pic xmlns:pic="http://schemas.openxmlformats.org/drawingml/2006/picture">
-                  <pic:nvPicPr>
-                    <pic:cNvPr id="0" name="Picture 7" descr="DSCN5608"/>
-                    <pic:cNvPicPr>
-                      <a:picLocks noChangeAspect="1" noChangeArrowheads="1"/>
-                    </pic:cNvPicPr>
-                  </pic:nvPicPr>
-                  <pic:blipFill>
-                    <a:blip r:embed="rId14">
-                      <a:extLst>
-                        <a:ext uri="{28A0092B-C50C-407E-A947-70E740481C1C}">
-                          <a14:useLocalDpi xmlns:a14="http://schemas.microsoft.com/office/drawing/2010/main" val="0"/>
-                        </a:ext>
-                      </a:extLst>
-                    </a:blip>
-                    <a:srcRect/>
-                    <a:stretch>
-                      <a:fillRect/>
-                    </a:stretch>
-                  </pic:blipFill>
-                  <pic:spPr bwMode="auto">
-                    <a:xfrm>
-                      <a:off x="0" y="0"/>
-                      <a:ext cx="4581525" cy="2276475"/>
-                    </a:xfrm>
-                    <a:prstGeom prst="rect">
-                      <a:avLst/>
-                    </a:prstGeom>
-                    <a:noFill/>
-                    <a:ln>
-                      <a:noFill/>
-                    </a:ln>
-                  </pic:spPr>
-                </pic:pic>
-              </a:graphicData>
-            </a:graphic>
-          </wp:inline>
-        </w:drawing>
-      </w:r>
-    </w:p>
-    <w:p>
-      <w:pPr>
-        <w:jc w:val="center"/>
-        <w:rPr>
-          <w:rFonts w:ascii="Tahoma" w:hAnsi="Tahoma" w:cs="Tahoma"/>
-          <w:b/>
-        </w:rPr>
-      </w:pPr>
-    </w:p>
-    <w:p>
-      <w:pPr>
-        <w:jc w:val="center"/>
-        <w:rPr>
-          <w:rFonts w:ascii="Tahoma" w:hAnsi="Tahoma" w:cs="Tahoma"/>
-          <w:b/>
-        </w:rPr>
-      </w:pPr>
-      <w:r>
-        <w:rPr>
-          <w:rFonts w:ascii="Tahoma" w:hAnsi="Tahoma" w:cs="Tahoma"/>
-          <w:b/>
-          <w:noProof/>
-          <w:lang w:val="en-US"/>
-        </w:rPr>
-        <w:drawing>
-          <wp:inline distT="0" distB="0" distL="0" distR="0">
-            <wp:extent cx="4581525" cy="2543175"/>
-            <wp:effectExtent l="0" t="0" r="9525" b="9525"/>
-            <wp:docPr id="8" name="Picture 8" descr="DSCN5616"/>
-            <wp:cNvGraphicFramePr>
-              <a:graphicFrameLocks xmlns:a="http://schemas.openxmlformats.org/drawingml/2006/main" noChangeAspect="1"/>
-            </wp:cNvGraphicFramePr>
-            <a:graphic xmlns:a="http://schemas.openxmlformats.org/drawingml/2006/main">
-              <a:graphicData uri="http://schemas.openxmlformats.org/drawingml/2006/picture">
-                <pic:pic xmlns:pic="http://schemas.openxmlformats.org/drawingml/2006/picture">
-                  <pic:nvPicPr>
-                    <pic:cNvPr id="0" name="Picture 8" descr="DSCN5616"/>
-                    <pic:cNvPicPr>
-                      <a:picLocks noChangeAspect="1" noChangeArrowheads="1"/>
-                    </pic:cNvPicPr>
-                  </pic:nvPicPr>
-                  <pic:blipFill>
-                    <a:blip r:embed="rId15">
-                      <a:extLst>
-                        <a:ext uri="{28A0092B-C50C-407E-A947-70E740481C1C}">
-                          <a14:useLocalDpi xmlns:a14="http://schemas.microsoft.com/office/drawing/2010/main" val="0"/>
-                        </a:ext>
-                      </a:extLst>
-                    </a:blip>
-                    <a:srcRect/>
-                    <a:stretch>
-                      <a:fillRect/>
-                    </a:stretch>
-                  </pic:blipFill>
-                  <pic:spPr bwMode="auto">
-                    <a:xfrm>
-                      <a:off x="0" y="0"/>
-                      <a:ext cx="4581525" cy="2543175"/>
-                    </a:xfrm>
-                    <a:prstGeom prst="rect">
-                      <a:avLst/>
-                    </a:prstGeom>
-                    <a:noFill/>
-                    <a:ln>
-                      <a:noFill/>
-                    </a:ln>
-                  </pic:spPr>
-                </pic:pic>
-              </a:graphicData>
-            </a:graphic>
-          </wp:inline>
-        </w:drawing>
-      </w:r>
+        </w:rPr>
+      </w:pPr>
     </w:p>
     <w:sectPr>
       <w:pgSz w:w="12240" w:h="20160" w:code="5"/>
@@ -3827,7 +3648,7 @@
 </file>
 
 <file path=customXml/itemProps1.xml><?xml version="1.0" encoding="utf-8"?>
-<ds:datastoreItem xmlns:ds="http://schemas.openxmlformats.org/officeDocument/2006/customXml" ds:itemID="{465AF6E4-AC89-42A9-94F7-C0800631D839}">
+<ds:datastoreItem xmlns:ds="http://schemas.openxmlformats.org/officeDocument/2006/customXml" ds:itemID="{1A35D590-EEE6-4B5E-BC43-F22431876583}">
   <ds:schemaRefs>
     <ds:schemaRef ds:uri="http://schemas.openxmlformats.org/officeDocument/2006/bibliography"/>
   </ds:schemaRefs>

</xml_diff>